<commit_message>
[lab_4_0] Fix typo in statement (Oss => OSs)
</commit_message>
<xml_diff>
--- a/lab_4_0/statement/lab 4.0.docx
+++ b/lab_4_0/statement/lab 4.0.docx
@@ -133,15 +133,7 @@
         <w:t xml:space="preserve">In lab 3.1, you used the hardware system developed in lab 3.0 and </w:t>
       </w:r>
       <w:r>
-        <w:t xml:space="preserve">installed a </w:t>
-      </w:r>
-      <w:proofErr w:type="spellStart"/>
-      <w:r>
-        <w:t>preloader</w:t>
-      </w:r>
-      <w:proofErr w:type="spellEnd"/>
-      <w:r>
-        <w:t xml:space="preserve">, bootloader, and finally </w:t>
+        <w:t xml:space="preserve">installed a preloader, bootloader, and finally </w:t>
       </w:r>
       <w:r>
         <w:t>a Linux-based operating system on the platform</w:t>
@@ -496,15 +488,7 @@
         <w:fldChar w:fldCharType="end"/>
       </w:r>
       <w:r>
-        <w:t xml:space="preserve">, the </w:t>
-      </w:r>
-      <w:proofErr w:type="spellStart"/>
-      <w:r>
-        <w:t>PrSoC</w:t>
-      </w:r>
-      <w:proofErr w:type="spellEnd"/>
-      <w:r>
-        <w:t xml:space="preserve"> extension board for the DE0-Nano-SoC has an LCD interf</w:t>
+        <w:t>, the PrSoC extension board for the DE0-Nano-SoC has an LCD interf</w:t>
       </w:r>
       <w:r>
         <w:t>ace</w:t>
@@ -580,25 +564,30 @@
       <w:r>
         <w:t xml:space="preserve">Figure </w:t>
       </w:r>
-      <w:fldSimple w:instr=" SEQ Figure \* ARABIC ">
-        <w:r>
-          <w:rPr>
-            <w:noProof/>
-          </w:rPr>
-          <w:t>1</w:t>
-        </w:r>
-      </w:fldSimple>
+      <w:r>
+        <w:fldChar w:fldCharType="begin"/>
+      </w:r>
+      <w:r>
+        <w:instrText xml:space="preserve"> SEQ Figure \* ARABIC </w:instrText>
+      </w:r>
+      <w:r>
+        <w:fldChar w:fldCharType="separate"/>
+      </w:r>
+      <w:r>
+        <w:rPr>
+          <w:noProof/>
+        </w:rPr>
+        <w:t>1</w:t>
+      </w:r>
+      <w:r>
+        <w:rPr>
+          <w:noProof/>
+        </w:rPr>
+        <w:fldChar w:fldCharType="end"/>
+      </w:r>
       <w:bookmarkEnd w:id="0"/>
       <w:r>
-        <w:t xml:space="preserve">. </w:t>
-      </w:r>
-      <w:proofErr w:type="spellStart"/>
-      <w:r>
-        <w:t>PrSoC</w:t>
-      </w:r>
-      <w:proofErr w:type="spellEnd"/>
-      <w:r>
-        <w:t xml:space="preserve"> extension board LCD interface</w:t>
+        <w:t>. PrSoC extension board LCD interface</w:t>
       </w:r>
       <w:r>
         <w:t xml:space="preserve"> </w:t>
@@ -1161,14 +1150,27 @@
       <w:r>
         <w:t xml:space="preserve">Figure </w:t>
       </w:r>
-      <w:fldSimple w:instr=" SEQ Figure \* ARABIC ">
-        <w:r>
-          <w:rPr>
-            <w:noProof/>
-          </w:rPr>
-          <w:t>2</w:t>
-        </w:r>
-      </w:fldSimple>
+      <w:r>
+        <w:fldChar w:fldCharType="begin"/>
+      </w:r>
+      <w:r>
+        <w:instrText xml:space="preserve"> SEQ Figure \* ARABIC </w:instrText>
+      </w:r>
+      <w:r>
+        <w:fldChar w:fldCharType="separate"/>
+      </w:r>
+      <w:r>
+        <w:rPr>
+          <w:noProof/>
+        </w:rPr>
+        <w:t>2</w:t>
+      </w:r>
+      <w:r>
+        <w:rPr>
+          <w:noProof/>
+        </w:rPr>
+        <w:fldChar w:fldCharType="end"/>
+      </w:r>
       <w:bookmarkEnd w:id="1"/>
       <w:r>
         <w:t>. Generic DMA unit</w:t>
@@ -1618,14 +1620,27 @@
         <w:lastRenderedPageBreak/>
         <w:t xml:space="preserve">Table </w:t>
       </w:r>
-      <w:fldSimple w:instr=" SEQ Table \* ARABIC ">
-        <w:r>
-          <w:rPr>
-            <w:noProof/>
-          </w:rPr>
-          <w:t>1</w:t>
-        </w:r>
-      </w:fldSimple>
+      <w:r>
+        <w:fldChar w:fldCharType="begin"/>
+      </w:r>
+      <w:r>
+        <w:instrText xml:space="preserve"> SEQ Table \* ARABIC </w:instrText>
+      </w:r>
+      <w:r>
+        <w:fldChar w:fldCharType="separate"/>
+      </w:r>
+      <w:r>
+        <w:rPr>
+          <w:noProof/>
+        </w:rPr>
+        <w:t>1</w:t>
+      </w:r>
+      <w:r>
+        <w:rPr>
+          <w:noProof/>
+        </w:rPr>
+        <w:fldChar w:fldCharType="end"/>
+      </w:r>
       <w:bookmarkEnd w:id="2"/>
       <w:r>
         <w:t>. Comparison of data transfer methodologies</w:t>
@@ -1756,28 +1771,33 @@
       <w:r>
         <w:t xml:space="preserve">Figure </w:t>
       </w:r>
-      <w:fldSimple w:instr=" SEQ Figure \* ARABIC ">
-        <w:r>
-          <w:rPr>
-            <w:noProof/>
-          </w:rPr>
-          <w:t>3</w:t>
-        </w:r>
-      </w:fldSimple>
+      <w:r>
+        <w:fldChar w:fldCharType="begin"/>
+      </w:r>
+      <w:r>
+        <w:instrText xml:space="preserve"> SEQ Figure \* ARABIC </w:instrText>
+      </w:r>
+      <w:r>
+        <w:fldChar w:fldCharType="separate"/>
+      </w:r>
+      <w:r>
+        <w:rPr>
+          <w:noProof/>
+        </w:rPr>
+        <w:t>3</w:t>
+      </w:r>
+      <w:r>
+        <w:rPr>
+          <w:noProof/>
+        </w:rPr>
+        <w:fldChar w:fldCharType="end"/>
+      </w:r>
       <w:bookmarkEnd w:id="3"/>
       <w:r>
         <w:t>. Video DMA + LCD interface</w:t>
       </w:r>
       <w:r>
-        <w:t xml:space="preserve"> (</w:t>
-      </w:r>
-      <w:proofErr w:type="spellStart"/>
-      <w:r>
-        <w:t>Favrod</w:t>
-      </w:r>
-      <w:proofErr w:type="spellEnd"/>
-      <w:r>
-        <w:t>, 2016, p. 15)</w:t>
+        <w:t xml:space="preserve"> (Favrod, 2016, p. 15)</w:t>
       </w:r>
     </w:p>
     <w:p>
@@ -1841,35 +1861,7 @@
         <w:rPr>
           <w:rStyle w:val="MonospaceChar"/>
         </w:rPr>
-        <w:t>“</w:t>
-      </w:r>
-      <w:proofErr w:type="spellStart"/>
-      <w:r>
-        <w:rPr>
-          <w:rStyle w:val="MonospaceChar"/>
-        </w:rPr>
-        <w:t>hw</w:t>
-      </w:r>
-      <w:proofErr w:type="spellEnd"/>
-      <w:r>
-        <w:rPr>
-          <w:rStyle w:val="MonospaceChar"/>
-        </w:rPr>
-        <w:t>/</w:t>
-      </w:r>
-      <w:proofErr w:type="spellStart"/>
-      <w:r>
-        <w:rPr>
-          <w:rStyle w:val="MonospaceChar"/>
-        </w:rPr>
-        <w:t>hdl</w:t>
-      </w:r>
-      <w:proofErr w:type="spellEnd"/>
-      <w:r>
-        <w:rPr>
-          <w:rStyle w:val="MonospaceChar"/>
-        </w:rPr>
-        <w:t>/displays/”</w:t>
+        <w:t>“hw/hdl/displays/”</w:t>
       </w:r>
       <w:r>
         <w:t xml:space="preserve"> </w:t>
@@ -1896,14 +1888,9 @@
       <w:pPr>
         <w:pStyle w:val="Heading3"/>
       </w:pPr>
-      <w:proofErr w:type="spellStart"/>
       <w:r>
         <w:lastRenderedPageBreak/>
-        <w:t>Qsys</w:t>
-      </w:r>
-      <w:proofErr w:type="spellEnd"/>
-      <w:r>
-        <w:t xml:space="preserve"> design</w:t>
+        <w:t>Qsys design</w:t>
       </w:r>
     </w:p>
     <w:p>
@@ -1931,13 +1918,8 @@
       <w:r>
         <w:t xml:space="preserve"> shows the </w:t>
       </w:r>
-      <w:proofErr w:type="spellStart"/>
-      <w:r>
-        <w:t>Qsys</w:t>
-      </w:r>
-      <w:proofErr w:type="spellEnd"/>
-      <w:r>
-        <w:t xml:space="preserve"> system developed in the previous labs with the addition of the frame manager and LCD interface</w:t>
+      <w:r>
+        <w:t>Qsys system developed in the previous labs with the addition of the frame manager and LCD interface</w:t>
       </w:r>
       <w:r>
         <w:t>.</w:t>
@@ -2003,25 +1985,30 @@
       <w:r>
         <w:t xml:space="preserve">Figure </w:t>
       </w:r>
-      <w:fldSimple w:instr=" SEQ Figure \* ARABIC ">
-        <w:r>
-          <w:rPr>
-            <w:noProof/>
-          </w:rPr>
-          <w:t>4</w:t>
-        </w:r>
-      </w:fldSimple>
+      <w:r>
+        <w:fldChar w:fldCharType="begin"/>
+      </w:r>
+      <w:r>
+        <w:instrText xml:space="preserve"> SEQ Figure \* ARABIC </w:instrText>
+      </w:r>
+      <w:r>
+        <w:fldChar w:fldCharType="separate"/>
+      </w:r>
+      <w:r>
+        <w:rPr>
+          <w:noProof/>
+        </w:rPr>
+        <w:t>4</w:t>
+      </w:r>
+      <w:r>
+        <w:rPr>
+          <w:noProof/>
+        </w:rPr>
+        <w:fldChar w:fldCharType="end"/>
+      </w:r>
       <w:bookmarkEnd w:id="4"/>
       <w:r>
-        <w:t xml:space="preserve">. </w:t>
-      </w:r>
-      <w:proofErr w:type="spellStart"/>
-      <w:r>
-        <w:t>Qsys</w:t>
-      </w:r>
-      <w:proofErr w:type="spellEnd"/>
-      <w:r>
-        <w:t xml:space="preserve"> system with LCD interface</w:t>
+        <w:t>. Qsys system with LCD interface</w:t>
       </w:r>
     </w:p>
     <w:p>
@@ -2041,31 +2028,7 @@
         <w:t>T</w:t>
       </w:r>
       <w:r>
-        <w:t xml:space="preserve">he 3 LCDs available on the </w:t>
-      </w:r>
-      <w:proofErr w:type="spellStart"/>
-      <w:r>
-        <w:t>PrSoC</w:t>
-      </w:r>
-      <w:proofErr w:type="spellEnd"/>
-      <w:r>
-        <w:t xml:space="preserve"> extension board all support a VGA interface, hence why the </w:t>
-      </w:r>
-      <w:proofErr w:type="spellStart"/>
-      <w:r>
-        <w:t>Qsys</w:t>
-      </w:r>
-      <w:proofErr w:type="spellEnd"/>
-      <w:r>
-        <w:t xml:space="preserve"> component of the LCD interface is called “</w:t>
-      </w:r>
-      <w:proofErr w:type="spellStart"/>
-      <w:r>
-        <w:t>vga</w:t>
-      </w:r>
-      <w:proofErr w:type="spellEnd"/>
-      <w:r>
-        <w:t xml:space="preserve"> sequencer”.</w:t>
+        <w:t>he 3 LCDs available on the PrSoC extension board all support a VGA interface, hence why the Qsys component of the LCD interface is called “vga sequencer”.</w:t>
       </w:r>
     </w:p>
     <w:p>
@@ -2125,15 +2088,7 @@
         <w:t xml:space="preserve"> </w:t>
       </w:r>
       <w:r>
-        <w:t xml:space="preserve">needs to be clocked at 9 </w:t>
-      </w:r>
-      <w:proofErr w:type="spellStart"/>
-      <w:r>
-        <w:t>MHz.</w:t>
-      </w:r>
-      <w:proofErr w:type="spellEnd"/>
-      <w:r>
-        <w:t xml:space="preserve"> Since there </w:t>
+        <w:t xml:space="preserve">needs to be clocked at 9 MHz. Since there </w:t>
       </w:r>
       <w:r>
         <w:t>does not exist</w:t>
@@ -2472,7 +2427,12 @@
         <w:t>.</w:t>
       </w:r>
       <w:r>
-        <w:t xml:space="preserve"> In Linux (and most other Oss), t</w:t>
+        <w:t xml:space="preserve"> In Linux (and most other OS</w:t>
+      </w:r>
+      <w:bookmarkStart w:id="5" w:name="_GoBack"/>
+      <w:bookmarkEnd w:id="5"/>
+      <w:r>
+        <w:t>s), t</w:t>
       </w:r>
       <w:r>
         <w:t xml:space="preserve">he generic term </w:t>
@@ -2651,13 +2611,8 @@
       <w:pPr>
         <w:pStyle w:val="Code"/>
       </w:pPr>
-      <w:proofErr w:type="spellStart"/>
-      <w:r>
-        <w:t>git</w:t>
-      </w:r>
-      <w:proofErr w:type="spellEnd"/>
-      <w:r>
-        <w:t xml:space="preserve"> clone </w:t>
+      <w:r>
+        <w:t xml:space="preserve">git clone </w:t>
       </w:r>
       <w:hyperlink r:id="rId12" w:history="1">
         <w:r>
@@ -2673,13 +2628,8 @@
         <w:pStyle w:val="Code"/>
       </w:pPr>
       <w:r>
-        <w:t xml:space="preserve">cd </w:t>
-      </w:r>
-      <w:proofErr w:type="spellStart"/>
-      <w:r>
-        <w:t>linux-socfpga</w:t>
-      </w:r>
-      <w:proofErr w:type="spellEnd"/>
+        <w:t>cd linux-socfpga</w:t>
+      </w:r>
     </w:p>
     <w:p>
       <w:pPr>
@@ -2697,23 +2647,7 @@
         <w:t>export CROSS_COMPILE=</w:t>
       </w:r>
       <w:r>
-        <w:t>arm-</w:t>
-      </w:r>
-      <w:proofErr w:type="spellStart"/>
-      <w:r>
-        <w:t>linux</w:t>
-      </w:r>
-      <w:proofErr w:type="spellEnd"/>
-      <w:r>
-        <w:t>-</w:t>
-      </w:r>
-      <w:proofErr w:type="spellStart"/>
-      <w:r>
-        <w:t>gnueabihf</w:t>
-      </w:r>
-      <w:proofErr w:type="spellEnd"/>
-      <w:r>
-        <w:t>-</w:t>
+        <w:t>arm-linux-gnueabihf-</w:t>
       </w:r>
     </w:p>
     <w:p>
@@ -2723,24 +2657,17 @@
       <w:r>
         <w:t xml:space="preserve">make </w:t>
       </w:r>
-      <w:proofErr w:type="spellStart"/>
       <w:r>
         <w:t>socfpga_defconfig</w:t>
       </w:r>
-      <w:proofErr w:type="spellEnd"/>
     </w:p>
     <w:p>
       <w:pPr>
         <w:pStyle w:val="Code"/>
       </w:pPr>
       <w:r>
-        <w:t xml:space="preserve">make </w:t>
-      </w:r>
-      <w:proofErr w:type="spellStart"/>
-      <w:r>
-        <w:t>zImage</w:t>
-      </w:r>
-      <w:proofErr w:type="spellEnd"/>
+        <w:t>make zImage</w:t>
+      </w:r>
     </w:p>
     <w:p>
       <w:r>
@@ -2750,21 +2677,7 @@
         <w:rPr>
           <w:rStyle w:val="MonospaceChar"/>
         </w:rPr>
-        <w:t xml:space="preserve">“make </w:t>
-      </w:r>
-      <w:proofErr w:type="spellStart"/>
-      <w:r>
-        <w:rPr>
-          <w:rStyle w:val="MonospaceChar"/>
-        </w:rPr>
-        <w:t>socfpga_defconfig</w:t>
-      </w:r>
-      <w:proofErr w:type="spellEnd"/>
-      <w:r>
-        <w:rPr>
-          <w:rStyle w:val="MonospaceChar"/>
-        </w:rPr>
-        <w:t>”</w:t>
+        <w:t>“make socfpga_defconfig”</w:t>
       </w:r>
       <w:r>
         <w:t xml:space="preserve">. This command set a series of compilation flags which tailored Linux to the </w:t>
@@ -2776,15 +2689,7 @@
         <w:t>hard</w:t>
       </w:r>
       <w:r>
-        <w:t xml:space="preserve"> peripherals available on the “</w:t>
-      </w:r>
-      <w:proofErr w:type="spellStart"/>
-      <w:r>
-        <w:t>socfpga</w:t>
-      </w:r>
-      <w:proofErr w:type="spellEnd"/>
-      <w:r>
-        <w:t>” architecture (the common architecture of all Altera Cyclone V chips). However, this default configuration is very limited and doesn’t expose many of the advanced features offered by Linux and which we are accustomed to on our personal Linux machines.</w:t>
+        <w:t xml:space="preserve"> peripherals available on the “socfpga” architecture (the common architecture of all Altera Cyclone V chips). However, this default configuration is very limited and doesn’t expose many of the advanced features offered by Linux and which we are accustomed to on our personal Linux machines.</w:t>
       </w:r>
       <w:r>
         <w:t xml:space="preserve"> </w:t>
@@ -2960,47 +2865,11 @@
         </w:rPr>
         <w:t>“</w:t>
       </w:r>
-      <w:proofErr w:type="spellStart"/>
       <w:r>
         <w:rPr>
           <w:rStyle w:val="MonospaceChar"/>
         </w:rPr>
-        <w:t>sw</w:t>
-      </w:r>
-      <w:proofErr w:type="spellEnd"/>
-      <w:r>
-        <w:rPr>
-          <w:rStyle w:val="MonospaceChar"/>
-        </w:rPr>
-        <w:t>/</w:t>
-      </w:r>
-      <w:proofErr w:type="spellStart"/>
-      <w:r>
-        <w:rPr>
-          <w:rStyle w:val="MonospaceChar"/>
-        </w:rPr>
-        <w:t>hps</w:t>
-      </w:r>
-      <w:proofErr w:type="spellEnd"/>
-      <w:r>
-        <w:rPr>
-          <w:rStyle w:val="MonospaceChar"/>
-        </w:rPr>
-        <w:t>/</w:t>
-      </w:r>
-      <w:proofErr w:type="spellStart"/>
-      <w:r>
-        <w:rPr>
-          <w:rStyle w:val="MonospaceChar"/>
-        </w:rPr>
-        <w:t>linux</w:t>
-      </w:r>
-      <w:proofErr w:type="spellEnd"/>
-      <w:r>
-        <w:rPr>
-          <w:rStyle w:val="MonospaceChar"/>
-        </w:rPr>
-        <w:t>/source</w:t>
+        <w:t>sw/hps/linux/source</w:t>
       </w:r>
       <w:r>
         <w:rPr>
@@ -3073,13 +2942,8 @@
         </w:rPr>
       </w:pPr>
       <w:r>
-        <w:t xml:space="preserve">Use cross compiler instead of standard x86 version of </w:t>
-      </w:r>
-      <w:proofErr w:type="spellStart"/>
-      <w:r>
-        <w:t>gcc</w:t>
-      </w:r>
-      <w:proofErr w:type="spellEnd"/>
+        <w:t>Use cross compiler instead of standard x86 version of gcc</w:t>
+      </w:r>
       <w:r>
         <w:t>.</w:t>
       </w:r>
@@ -3099,35 +2963,7 @@
         <w:rPr>
           <w:rStyle w:val="MonospaceChar"/>
         </w:rPr>
-        <w:t>export CROSS_COMPILE=arm-</w:t>
-      </w:r>
-      <w:proofErr w:type="spellStart"/>
-      <w:r>
-        <w:rPr>
-          <w:rStyle w:val="MonospaceChar"/>
-        </w:rPr>
-        <w:t>linux</w:t>
-      </w:r>
-      <w:proofErr w:type="spellEnd"/>
-      <w:r>
-        <w:rPr>
-          <w:rStyle w:val="MonospaceChar"/>
-        </w:rPr>
-        <w:t>-</w:t>
-      </w:r>
-      <w:proofErr w:type="spellStart"/>
-      <w:r>
-        <w:rPr>
-          <w:rStyle w:val="MonospaceChar"/>
-        </w:rPr>
-        <w:t>gnueabihf</w:t>
-      </w:r>
-      <w:proofErr w:type="spellEnd"/>
-      <w:r>
-        <w:rPr>
-          <w:rStyle w:val="MonospaceChar"/>
-        </w:rPr>
-        <w:t>-</w:t>
+        <w:t>export CROSS_COMPILE=arm-linux-gnueabihf-</w:t>
       </w:r>
       <w:r>
         <w:rPr>
@@ -3164,16 +3000,8 @@
         <w:rPr>
           <w:rStyle w:val="MonospaceChar"/>
         </w:rPr>
-        <w:t xml:space="preserve">make </w:t>
-      </w:r>
-      <w:proofErr w:type="spellStart"/>
-      <w:r>
-        <w:rPr>
-          <w:rStyle w:val="MonospaceChar"/>
-        </w:rPr>
-        <w:t>menuconfig</w:t>
-      </w:r>
-      <w:proofErr w:type="spellEnd"/>
+        <w:t>make menuconfig</w:t>
+      </w:r>
       <w:r>
         <w:rPr>
           <w:rStyle w:val="MonospaceChar"/>
@@ -3256,15 +3084,7 @@
         </w:numPr>
       </w:pPr>
       <w:r>
-        <w:t xml:space="preserve">Enable Tile </w:t>
-      </w:r>
-      <w:proofErr w:type="spellStart"/>
-      <w:r>
-        <w:t>Blitting</w:t>
-      </w:r>
-      <w:proofErr w:type="spellEnd"/>
-      <w:r>
-        <w:t xml:space="preserve"> Support</w:t>
+        <w:t>Enable Tile Blitting Support</w:t>
       </w:r>
     </w:p>
     <w:p>
@@ -3380,16 +3200,8 @@
         <w:rPr>
           <w:rStyle w:val="MonospaceChar"/>
         </w:rPr>
-        <w:t xml:space="preserve">$ make </w:t>
-      </w:r>
-      <w:proofErr w:type="spellStart"/>
-      <w:r>
-        <w:rPr>
-          <w:rStyle w:val="MonospaceChar"/>
-        </w:rPr>
-        <w:t>zImage</w:t>
-      </w:r>
-      <w:proofErr w:type="spellEnd"/>
+        <w:t>$ make zImage</w:t>
+      </w:r>
       <w:r>
         <w:rPr>
           <w:rStyle w:val="MonospaceChar"/>
@@ -3411,15 +3223,7 @@
         </w:rPr>
       </w:pPr>
       <w:r>
-        <w:t xml:space="preserve">Copy compiled kernel to associated </w:t>
-      </w:r>
-      <w:proofErr w:type="spellStart"/>
-      <w:r>
-        <w:t>sdcard</w:t>
-      </w:r>
-      <w:proofErr w:type="spellEnd"/>
-      <w:r>
-        <w:t xml:space="preserve"> directory</w:t>
+        <w:t>Copy compiled kernel to associated sdcard directory</w:t>
       </w:r>
       <w:r>
         <w:t>.</w:t>
@@ -3434,91 +3238,7 @@
         <w:rPr>
           <w:rStyle w:val="MonospaceChar"/>
         </w:rPr>
-        <w:t xml:space="preserve">$ </w:t>
-      </w:r>
-      <w:proofErr w:type="spellStart"/>
-      <w:r>
-        <w:rPr>
-          <w:rStyle w:val="MonospaceChar"/>
-        </w:rPr>
-        <w:t>cp</w:t>
-      </w:r>
-      <w:proofErr w:type="spellEnd"/>
-      <w:r>
-        <w:rPr>
-          <w:rStyle w:val="MonospaceChar"/>
-        </w:rPr>
-        <w:t xml:space="preserve"> “</w:t>
-      </w:r>
-      <w:proofErr w:type="spellStart"/>
-      <w:r>
-        <w:rPr>
-          <w:rStyle w:val="MonospaceChar"/>
-        </w:rPr>
-        <w:t>sw</w:t>
-      </w:r>
-      <w:proofErr w:type="spellEnd"/>
-      <w:r>
-        <w:rPr>
-          <w:rStyle w:val="MonospaceChar"/>
-        </w:rPr>
-        <w:t>/</w:t>
-      </w:r>
-      <w:proofErr w:type="spellStart"/>
-      <w:r>
-        <w:rPr>
-          <w:rStyle w:val="MonospaceChar"/>
-        </w:rPr>
-        <w:t>hps</w:t>
-      </w:r>
-      <w:proofErr w:type="spellEnd"/>
-      <w:r>
-        <w:rPr>
-          <w:rStyle w:val="MonospaceChar"/>
-        </w:rPr>
-        <w:t>/</w:t>
-      </w:r>
-      <w:proofErr w:type="spellStart"/>
-      <w:r>
-        <w:rPr>
-          <w:rStyle w:val="MonospaceChar"/>
-        </w:rPr>
-        <w:t>linux</w:t>
-      </w:r>
-      <w:proofErr w:type="spellEnd"/>
-      <w:r>
-        <w:rPr>
-          <w:rStyle w:val="MonospaceChar"/>
-        </w:rPr>
-        <w:t>/source/arch/arm/boot/</w:t>
-      </w:r>
-      <w:proofErr w:type="spellStart"/>
-      <w:r>
-        <w:rPr>
-          <w:rStyle w:val="MonospaceChar"/>
-        </w:rPr>
-        <w:t>zImage</w:t>
-      </w:r>
-      <w:proofErr w:type="spellEnd"/>
-      <w:r>
-        <w:rPr>
-          <w:rStyle w:val="MonospaceChar"/>
-        </w:rPr>
-        <w:t>” “</w:t>
-      </w:r>
-      <w:proofErr w:type="spellStart"/>
-      <w:r>
-        <w:rPr>
-          <w:rStyle w:val="MonospaceChar"/>
-        </w:rPr>
-        <w:t>sdcard</w:t>
-      </w:r>
-      <w:proofErr w:type="spellEnd"/>
-      <w:r>
-        <w:rPr>
-          <w:rStyle w:val="MonospaceChar"/>
-        </w:rPr>
-        <w:t>/</w:t>
+        <w:t>$ cp “sw/hps/linux/source/arch/arm/boot/zImage” “sdcard/</w:t>
       </w:r>
       <w:r>
         <w:rPr>
@@ -3623,15 +3343,7 @@
         <w:t xml:space="preserve">of </w:t>
       </w:r>
       <w:r>
-        <w:t xml:space="preserve">your </w:t>
-      </w:r>
-      <w:proofErr w:type="spellStart"/>
-      <w:r>
-        <w:t>Qsys</w:t>
-      </w:r>
-      <w:proofErr w:type="spellEnd"/>
-      <w:r>
-        <w:t xml:space="preserve"> design. Some parameters are compulsory, some aren’t. For the driver to work, the following parameters must be defined:</w:t>
+        <w:t>your Qsys design. Some parameters are compulsory, some aren’t. For the driver to work, the following parameters must be defined:</w:t>
       </w:r>
     </w:p>
     <w:p>
@@ -3652,15 +3364,7 @@
         <w:footnoteReference w:id="1"/>
       </w:r>
       <w:r>
-        <w:t xml:space="preserve"> set to “</w:t>
-      </w:r>
-      <w:proofErr w:type="spellStart"/>
-      <w:r>
-        <w:t>prsoc,display</w:t>
-      </w:r>
-      <w:proofErr w:type="spellEnd"/>
-      <w:r>
-        <w:t>”;</w:t>
+        <w:t xml:space="preserve"> set to “prsoc,display”;</w:t>
       </w:r>
     </w:p>
     <w:p>
@@ -3727,16 +3431,9 @@
       <w:r>
         <w:t>“</w:t>
       </w:r>
-      <w:proofErr w:type="spellStart"/>
-      <w:proofErr w:type="gramStart"/>
-      <w:r>
-        <w:t>prsoc,reg</w:t>
-      </w:r>
-      <w:proofErr w:type="gramEnd"/>
-      <w:r>
-        <w:t>-init</w:t>
-      </w:r>
-      <w:proofErr w:type="spellEnd"/>
+      <w:r>
+        <w:t>prsoc,reg-init</w:t>
+      </w:r>
       <w:r>
         <w:t>”</w:t>
       </w:r>
@@ -3794,37 +3491,11 @@
         <w:t xml:space="preserve">the </w:t>
       </w:r>
       <w:r>
-        <w:t>“</w:t>
-      </w:r>
-      <w:proofErr w:type="spellStart"/>
-      <w:r>
-        <w:t>sw</w:t>
-      </w:r>
-      <w:proofErr w:type="spellEnd"/>
-      <w:r>
-        <w:t>/</w:t>
-      </w:r>
-      <w:proofErr w:type="spellStart"/>
-      <w:r>
-        <w:t>hps</w:t>
-      </w:r>
-      <w:proofErr w:type="spellEnd"/>
-      <w:r>
-        <w:t>/</w:t>
-      </w:r>
-      <w:proofErr w:type="spellStart"/>
-      <w:r>
-        <w:t>linux</w:t>
-      </w:r>
-      <w:proofErr w:type="spellEnd"/>
-      <w:r>
-        <w:t>/</w:t>
-      </w:r>
-      <w:proofErr w:type="spellStart"/>
+        <w:t>“sw/hps/linux/</w:t>
+      </w:r>
       <w:r>
         <w:t>device_tree</w:t>
       </w:r>
-      <w:proofErr w:type="spellEnd"/>
       <w:r>
         <w:t>/”</w:t>
       </w:r>
@@ -3861,77 +3532,7 @@
         <w:rPr>
           <w:rStyle w:val="MonospaceChar"/>
         </w:rPr>
-        <w:t xml:space="preserve">$ </w:t>
-      </w:r>
-      <w:proofErr w:type="spellStart"/>
-      <w:r>
-        <w:rPr>
-          <w:rStyle w:val="MonospaceChar"/>
-        </w:rPr>
-        <w:t>cp</w:t>
-      </w:r>
-      <w:proofErr w:type="spellEnd"/>
-      <w:r>
-        <w:rPr>
-          <w:rStyle w:val="MonospaceChar"/>
-        </w:rPr>
-        <w:t xml:space="preserve"> “</w:t>
-      </w:r>
-      <w:proofErr w:type="spellStart"/>
-      <w:r>
-        <w:rPr>
-          <w:rStyle w:val="MonospaceChar"/>
-        </w:rPr>
-        <w:t>sw</w:t>
-      </w:r>
-      <w:proofErr w:type="spellEnd"/>
-      <w:r>
-        <w:rPr>
-          <w:rStyle w:val="MonospaceChar"/>
-        </w:rPr>
-        <w:t>/</w:t>
-      </w:r>
-      <w:proofErr w:type="spellStart"/>
-      <w:r>
-        <w:rPr>
-          <w:rStyle w:val="MonospaceChar"/>
-        </w:rPr>
-        <w:t>hps</w:t>
-      </w:r>
-      <w:proofErr w:type="spellEnd"/>
-      <w:r>
-        <w:rPr>
-          <w:rStyle w:val="MonospaceChar"/>
-        </w:rPr>
-        <w:t>/</w:t>
-      </w:r>
-      <w:proofErr w:type="spellStart"/>
-      <w:r>
-        <w:rPr>
-          <w:rStyle w:val="MonospaceChar"/>
-        </w:rPr>
-        <w:t>linux</w:t>
-      </w:r>
-      <w:proofErr w:type="spellEnd"/>
-      <w:r>
-        <w:rPr>
-          <w:rStyle w:val="MonospaceChar"/>
-        </w:rPr>
-        <w:t>/</w:t>
-      </w:r>
-      <w:proofErr w:type="spellStart"/>
-      <w:r>
-        <w:rPr>
-          <w:rStyle w:val="MonospaceChar"/>
-        </w:rPr>
-        <w:t>device_tree</w:t>
-      </w:r>
-      <w:proofErr w:type="spellEnd"/>
-      <w:r>
-        <w:rPr>
-          <w:rStyle w:val="MonospaceChar"/>
-        </w:rPr>
-        <w:t>/socfpga_cyclone5_de0_sockit_prsoc.dts” \</w:t>
+        <w:t>$ cp “sw/hps/linux/device_tree/socfpga_cyclone5_de0_sockit_prsoc.dts” \</w:t>
       </w:r>
       <w:r>
         <w:rPr>
@@ -4006,26 +3607,10 @@
         <w:t>device tree</w:t>
       </w:r>
       <w:r>
-        <w:t xml:space="preserve"> to associated </w:t>
-      </w:r>
-      <w:proofErr w:type="spellStart"/>
-      <w:r>
-        <w:t>sdcard</w:t>
-      </w:r>
-      <w:proofErr w:type="spellEnd"/>
-      <w:r>
-        <w:t xml:space="preserve"> directory.</w:t>
-      </w:r>
-      <w:r>
-        <w:t xml:space="preserve"> Note that U-Boot expects to find a device tree with the name “</w:t>
-      </w:r>
-      <w:proofErr w:type="spellStart"/>
-      <w:r>
-        <w:t>socfpga.dtb</w:t>
-      </w:r>
-      <w:proofErr w:type="spellEnd"/>
-      <w:r>
-        <w:t>”, so we rename our compiled device tree accordingly when copying it to the target destination.</w:t>
+        <w:t xml:space="preserve"> to associated sdcard directory.</w:t>
+      </w:r>
+      <w:r>
+        <w:t xml:space="preserve"> Note that U-Boot expects to find a device tree with the name “socfpga.dtb”, so we rename our compiled device tree accordingly when copying it to the target destination.</w:t>
       </w:r>
       <w:r>
         <w:rPr>
@@ -4040,52 +3625,42 @@
         </w:rPr>
         <w:t xml:space="preserve"> </w:t>
       </w:r>
-      <w:proofErr w:type="spellStart"/>
       <w:r>
         <w:rPr>
           <w:rStyle w:val="MonospaceChar"/>
         </w:rPr>
-        <w:t>cp</w:t>
-      </w:r>
-      <w:proofErr w:type="spellEnd"/>
+        <w:t xml:space="preserve">cp </w:t>
+      </w:r>
       <w:r>
         <w:rPr>
           <w:rStyle w:val="MonospaceChar"/>
         </w:rPr>
+        <w:t>“sw/hps/linux/source/arch/arm/boot/dts/socfp</w:t>
+      </w:r>
+      <w:r>
+        <w:rPr>
+          <w:rStyle w:val="MonospaceChar"/>
+        </w:rPr>
+        <w:t>ga_cyclone5_de0_sockit_prsoc.dtb</w:t>
+      </w:r>
+      <w:r>
+        <w:rPr>
+          <w:rStyle w:val="MonospaceChar"/>
+        </w:rPr>
+        <w:t>”</w:t>
+      </w:r>
+      <w:r>
+        <w:rPr>
+          <w:rStyle w:val="MonospaceChar"/>
+        </w:rPr>
         <w:t xml:space="preserve"> </w:t>
       </w:r>
       <w:r>
         <w:rPr>
           <w:rStyle w:val="MonospaceChar"/>
         </w:rPr>
-        <w:t>“sw/hps/linux/source/arch/arm/boot/dts/socfp</w:t>
-      </w:r>
-      <w:r>
-        <w:rPr>
-          <w:rStyle w:val="MonospaceChar"/>
-        </w:rPr>
-        <w:t>ga_cyclone5_de0_sockit_prsoc.dtb</w:t>
-      </w:r>
-      <w:r>
-        <w:rPr>
-          <w:rStyle w:val="MonospaceChar"/>
-        </w:rPr>
-        <w:t>”</w:t>
-      </w:r>
-      <w:r>
-        <w:rPr>
-          <w:rStyle w:val="MonospaceChar"/>
-        </w:rPr>
-        <w:t xml:space="preserve"> </w:t>
-      </w:r>
-      <w:r>
-        <w:rPr>
-          <w:rStyle w:val="MonospaceChar"/>
-        </w:rPr>
         <w:t>\</w:t>
       </w:r>
-      <w:bookmarkStart w:id="5" w:name="_GoBack"/>
-      <w:bookmarkEnd w:id="5"/>
       <w:r>
         <w:rPr>
           <w:rStyle w:val="MonospaceChar"/>
@@ -4103,36 +3678,20 @@
         <w:rPr>
           <w:rStyle w:val="MonospaceChar"/>
         </w:rPr>
-        <w:t>“</w:t>
-      </w:r>
-      <w:proofErr w:type="spellStart"/>
+        <w:t>“sdcard/</w:t>
+      </w:r>
       <w:r>
         <w:rPr>
           <w:rStyle w:val="MonospaceChar"/>
         </w:rPr>
-        <w:t>sdcard</w:t>
-      </w:r>
-      <w:proofErr w:type="spellEnd"/>
+        <w:t>fat32/</w:t>
+      </w:r>
       <w:r>
         <w:rPr>
           <w:rStyle w:val="MonospaceChar"/>
         </w:rPr>
-        <w:t>/</w:t>
-      </w:r>
-      <w:r>
-        <w:rPr>
-          <w:rStyle w:val="MonospaceChar"/>
-        </w:rPr>
-        <w:t>fat32/</w:t>
-      </w:r>
-      <w:proofErr w:type="spellStart"/>
-      <w:r>
-        <w:rPr>
-          <w:rStyle w:val="MonospaceChar"/>
-        </w:rPr>
         <w:t>socfpga.dtb</w:t>
       </w:r>
-      <w:proofErr w:type="spellEnd"/>
       <w:r>
         <w:rPr>
           <w:rStyle w:val="MonospaceChar"/>
@@ -4208,47 +3767,11 @@
         </w:rPr>
         <w:t>“</w:t>
       </w:r>
-      <w:proofErr w:type="spellStart"/>
       <w:r>
         <w:rPr>
           <w:rStyle w:val="MonospaceChar"/>
         </w:rPr>
-        <w:t>sw</w:t>
-      </w:r>
-      <w:proofErr w:type="spellEnd"/>
-      <w:r>
-        <w:rPr>
-          <w:rStyle w:val="MonospaceChar"/>
-        </w:rPr>
-        <w:t>/</w:t>
-      </w:r>
-      <w:proofErr w:type="spellStart"/>
-      <w:r>
-        <w:rPr>
-          <w:rStyle w:val="MonospaceChar"/>
-        </w:rPr>
-        <w:t>hps</w:t>
-      </w:r>
-      <w:proofErr w:type="spellEnd"/>
-      <w:r>
-        <w:rPr>
-          <w:rStyle w:val="MonospaceChar"/>
-        </w:rPr>
-        <w:t>/</w:t>
-      </w:r>
-      <w:proofErr w:type="spellStart"/>
-      <w:r>
-        <w:rPr>
-          <w:rStyle w:val="MonospaceChar"/>
-        </w:rPr>
-        <w:t>linux</w:t>
-      </w:r>
-      <w:proofErr w:type="spellEnd"/>
-      <w:r>
-        <w:rPr>
-          <w:rStyle w:val="MonospaceChar"/>
-        </w:rPr>
-        <w:t>/driver</w:t>
+        <w:t>sw/hps/linux/driver</w:t>
       </w:r>
       <w:r>
         <w:rPr>
@@ -4284,63 +3807,7 @@
         <w:rPr>
           <w:rStyle w:val="MonospaceChar"/>
         </w:rPr>
-        <w:t>$ cd “</w:t>
-      </w:r>
-      <w:proofErr w:type="spellStart"/>
-      <w:r>
-        <w:rPr>
-          <w:rStyle w:val="MonospaceChar"/>
-        </w:rPr>
-        <w:t>sw</w:t>
-      </w:r>
-      <w:proofErr w:type="spellEnd"/>
-      <w:r>
-        <w:rPr>
-          <w:rStyle w:val="MonospaceChar"/>
-        </w:rPr>
-        <w:t>/</w:t>
-      </w:r>
-      <w:proofErr w:type="spellStart"/>
-      <w:r>
-        <w:rPr>
-          <w:rStyle w:val="MonospaceChar"/>
-        </w:rPr>
-        <w:t>hps</w:t>
-      </w:r>
-      <w:proofErr w:type="spellEnd"/>
-      <w:r>
-        <w:rPr>
-          <w:rStyle w:val="MonospaceChar"/>
-        </w:rPr>
-        <w:t>/</w:t>
-      </w:r>
-      <w:proofErr w:type="spellStart"/>
-      <w:r>
-        <w:rPr>
-          <w:rStyle w:val="MonospaceChar"/>
-        </w:rPr>
-        <w:t>linux</w:t>
-      </w:r>
-      <w:proofErr w:type="spellEnd"/>
-      <w:r>
-        <w:rPr>
-          <w:rStyle w:val="MonospaceChar"/>
-        </w:rPr>
-        <w:t>/driver/</w:t>
-      </w:r>
-      <w:proofErr w:type="spellStart"/>
-      <w:r>
-        <w:rPr>
-          <w:rStyle w:val="MonospaceChar"/>
-        </w:rPr>
-        <w:t>fbdev</w:t>
-      </w:r>
-      <w:proofErr w:type="spellEnd"/>
-      <w:r>
-        <w:rPr>
-          <w:rStyle w:val="MonospaceChar"/>
-        </w:rPr>
-        <w:t>/”</w:t>
+        <w:t>$ cd “sw/hps/linux/driver/fbdev/”</w:t>
       </w:r>
       <w:r>
         <w:br/>
@@ -4381,29 +3848,7 @@
         <w:rPr>
           <w:rStyle w:val="MonospaceChar"/>
         </w:rPr>
-        <w:t>“</w:t>
-      </w:r>
-      <w:proofErr w:type="spellStart"/>
-      <w:r>
-        <w:rPr>
-          <w:rStyle w:val="MonospaceChar"/>
-        </w:rPr>
-        <w:t>prsoc_</w:t>
-      </w:r>
-      <w:proofErr w:type="gramStart"/>
-      <w:r>
-        <w:rPr>
-          <w:rStyle w:val="MonospaceChar"/>
-        </w:rPr>
-        <w:t>fbdev.ko</w:t>
-      </w:r>
-      <w:proofErr w:type="spellEnd"/>
-      <w:proofErr w:type="gramEnd"/>
-      <w:r>
-        <w:rPr>
-          <w:rStyle w:val="MonospaceChar"/>
-        </w:rPr>
-        <w:t>”</w:t>
+        <w:t>“prsoc_fbdev.ko”</w:t>
       </w:r>
       <w:r>
         <w:t>.</w:t>
@@ -4414,15 +3859,7 @@
         <w:pStyle w:val="Heading3"/>
       </w:pPr>
       <w:r>
-        <w:t xml:space="preserve">Overwrite </w:t>
-      </w:r>
-      <w:proofErr w:type="spellStart"/>
-      <w:r>
-        <w:t>sdcard</w:t>
-      </w:r>
-      <w:proofErr w:type="spellEnd"/>
-      <w:r>
-        <w:t xml:space="preserve"> fat32 partition contents</w:t>
+        <w:t>Overwrite sdcard fat32 partition contents</w:t>
       </w:r>
     </w:p>
     <w:p>
@@ -4437,15 +3874,7 @@
         <w:t>Since we have updated the kernel and device tree</w:t>
       </w:r>
       <w:r>
-        <w:t xml:space="preserve">, we need to overwrite these files on our original </w:t>
-      </w:r>
-      <w:proofErr w:type="spellStart"/>
-      <w:r>
-        <w:t>sdcard</w:t>
-      </w:r>
-      <w:proofErr w:type="spellEnd"/>
-      <w:r>
-        <w:t>.</w:t>
+        <w:t>, we need to overwrite these files on our original sdcard.</w:t>
       </w:r>
       <w:r>
         <w:t xml:space="preserve"> You can jus</w:t>
@@ -4454,45 +3883,13 @@
         <w:t xml:space="preserve">t plug </w:t>
       </w:r>
       <w:r>
-        <w:t xml:space="preserve">the </w:t>
-      </w:r>
-      <w:proofErr w:type="spellStart"/>
-      <w:r>
-        <w:t>sdcard</w:t>
-      </w:r>
-      <w:proofErr w:type="spellEnd"/>
-      <w:r>
-        <w:t xml:space="preserve"> </w:t>
+        <w:t xml:space="preserve">the sdcard </w:t>
       </w:r>
       <w:r>
         <w:t>in</w:t>
       </w:r>
       <w:r>
-        <w:t xml:space="preserve">to your computer and overwrite the </w:t>
-      </w:r>
-      <w:proofErr w:type="spellStart"/>
-      <w:r>
-        <w:t>zImage</w:t>
-      </w:r>
-      <w:proofErr w:type="spellEnd"/>
-      <w:r>
-        <w:t xml:space="preserve"> and </w:t>
-      </w:r>
-      <w:proofErr w:type="spellStart"/>
-      <w:r>
-        <w:t>socfpga.dtb</w:t>
-      </w:r>
-      <w:proofErr w:type="spellEnd"/>
-      <w:r>
-        <w:t xml:space="preserve"> files located on the </w:t>
-      </w:r>
-      <w:proofErr w:type="spellStart"/>
-      <w:r>
-        <w:t>sdcard</w:t>
-      </w:r>
-      <w:proofErr w:type="spellEnd"/>
-      <w:r>
-        <w:t xml:space="preserve"> card with the files contained in the </w:t>
+        <w:t xml:space="preserve">to your computer and overwrite the zImage and socfpga.dtb files located on the sdcard card with the files contained in the </w:t>
       </w:r>
       <w:r>
         <w:rPr>
@@ -4500,19 +3897,11 @@
         </w:rPr>
         <w:t>“</w:t>
       </w:r>
-      <w:proofErr w:type="spellStart"/>
       <w:r>
         <w:rPr>
           <w:rStyle w:val="MonospaceChar"/>
         </w:rPr>
-        <w:t>sdcard</w:t>
-      </w:r>
-      <w:proofErr w:type="spellEnd"/>
-      <w:r>
-        <w:rPr>
-          <w:rStyle w:val="MonospaceChar"/>
-        </w:rPr>
-        <w:t>/fat32</w:t>
+        <w:t>sdcard/fat32</w:t>
       </w:r>
       <w:r>
         <w:rPr>
@@ -4568,35 +3957,7 @@
         <w:rPr>
           <w:rStyle w:val="MonospaceChar"/>
         </w:rPr>
-        <w:t>“</w:t>
-      </w:r>
-      <w:proofErr w:type="spellStart"/>
-      <w:r>
-        <w:rPr>
-          <w:rStyle w:val="MonospaceChar"/>
-        </w:rPr>
-        <w:t>sw</w:t>
-      </w:r>
-      <w:proofErr w:type="spellEnd"/>
-      <w:r>
-        <w:rPr>
-          <w:rStyle w:val="MonospaceChar"/>
-        </w:rPr>
-        <w:t>/</w:t>
-      </w:r>
-      <w:proofErr w:type="spellStart"/>
-      <w:r>
-        <w:rPr>
-          <w:rStyle w:val="MonospaceChar"/>
-        </w:rPr>
-        <w:t>hps</w:t>
-      </w:r>
-      <w:proofErr w:type="spellEnd"/>
-      <w:r>
-        <w:rPr>
-          <w:rStyle w:val="MonospaceChar"/>
-        </w:rPr>
-        <w:t>/application/lab_4_0/displays/”</w:t>
+        <w:t>“sw/hps/application/lab_4_0/displays/”</w:t>
       </w:r>
       <w:r>
         <w:t>:</w:t>
@@ -4637,11 +3998,9 @@
           <w:numId w:val="11"/>
         </w:numPr>
       </w:pPr>
-      <w:proofErr w:type="spellStart"/>
       <w:r>
         <w:t>fb_multiple_buffering_example.c</w:t>
       </w:r>
-      <w:proofErr w:type="spellEnd"/>
     </w:p>
     <w:p>
       <w:pPr>
@@ -4651,11 +4010,9 @@
           <w:numId w:val="11"/>
         </w:numPr>
       </w:pPr>
-      <w:proofErr w:type="spellStart"/>
       <w:r>
         <w:t>fbv</w:t>
       </w:r>
-      <w:proofErr w:type="spellEnd"/>
     </w:p>
     <w:p>
       <w:pPr>
@@ -4725,15 +4082,7 @@
         </w:numPr>
       </w:pPr>
       <w:r>
-        <w:t>Compile “</w:t>
-      </w:r>
-      <w:proofErr w:type="spellStart"/>
-      <w:r>
-        <w:t>fb_multiple_buffering_example.c</w:t>
-      </w:r>
-      <w:proofErr w:type="spellEnd"/>
-      <w:r>
-        <w:t>”, then send all demonstration files to the development board.</w:t>
+        <w:t>Compile “fb_multiple_buffering_example.c”, then send all demonstration files to the development board.</w:t>
       </w:r>
       <w:r>
         <w:t xml:space="preserve"> The easiest way would be to just</w:t>
@@ -4742,21 +4091,7 @@
         <w:rPr>
           <w:rStyle w:val="MonospaceChar"/>
         </w:rPr>
-        <w:t xml:space="preserve"> </w:t>
-      </w:r>
-      <w:proofErr w:type="spellStart"/>
-      <w:r>
-        <w:rPr>
-          <w:rStyle w:val="MonospaceChar"/>
-        </w:rPr>
-        <w:t>scp</w:t>
-      </w:r>
-      <w:proofErr w:type="spellEnd"/>
-      <w:r>
-        <w:rPr>
-          <w:rStyle w:val="MonospaceChar"/>
-        </w:rPr>
-        <w:t xml:space="preserve"> </w:t>
+        <w:t xml:space="preserve"> scp </w:t>
       </w:r>
       <w:r>
         <w:t>the files from your host directly to the board.</w:t>
@@ -4808,47 +4143,19 @@
         <w:rPr>
           <w:rStyle w:val="MonospaceChar"/>
         </w:rPr>
-        <w:t>“</w:t>
-      </w:r>
-      <w:proofErr w:type="spellStart"/>
+        <w:t>“fb_multiple_buffering_example”</w:t>
+      </w:r>
+      <w:r>
+        <w:t xml:space="preserve"> demo should cycle through a full-screen red, green and blue dis</w:t>
+      </w:r>
+      <w:r>
+        <w:t xml:space="preserve">play, whereas the </w:t>
+      </w:r>
       <w:r>
         <w:rPr>
           <w:rStyle w:val="MonospaceChar"/>
         </w:rPr>
-        <w:t>fb_multiple_buffering_example</w:t>
-      </w:r>
-      <w:proofErr w:type="spellEnd"/>
-      <w:r>
-        <w:rPr>
-          <w:rStyle w:val="MonospaceChar"/>
-        </w:rPr>
-        <w:t>”</w:t>
-      </w:r>
-      <w:r>
-        <w:t xml:space="preserve"> demo should cycle through a full-screen red, green and blue dis</w:t>
-      </w:r>
-      <w:r>
-        <w:t xml:space="preserve">play, whereas the </w:t>
-      </w:r>
-      <w:r>
-        <w:rPr>
-          <w:rStyle w:val="MonospaceChar"/>
-        </w:rPr>
-        <w:t>“</w:t>
-      </w:r>
-      <w:proofErr w:type="spellStart"/>
-      <w:r>
-        <w:rPr>
-          <w:rStyle w:val="MonospaceChar"/>
-        </w:rPr>
-        <w:t>fbv</w:t>
-      </w:r>
-      <w:proofErr w:type="spellEnd"/>
-      <w:r>
-        <w:rPr>
-          <w:rStyle w:val="MonospaceChar"/>
-        </w:rPr>
-        <w:t>”</w:t>
+        <w:t>“fbv”</w:t>
       </w:r>
       <w:r>
         <w:t xml:space="preserve"> demo should display the image </w:t>
@@ -4927,14 +4234,27 @@
       <w:r>
         <w:t xml:space="preserve">Figure </w:t>
       </w:r>
-      <w:fldSimple w:instr=" SEQ Figure \* ARABIC ">
-        <w:r>
-          <w:rPr>
-            <w:noProof/>
-          </w:rPr>
-          <w:t>5</w:t>
-        </w:r>
-      </w:fldSimple>
+      <w:r>
+        <w:fldChar w:fldCharType="begin"/>
+      </w:r>
+      <w:r>
+        <w:instrText xml:space="preserve"> SEQ Figure \* ARABIC </w:instrText>
+      </w:r>
+      <w:r>
+        <w:fldChar w:fldCharType="separate"/>
+      </w:r>
+      <w:r>
+        <w:rPr>
+          <w:noProof/>
+        </w:rPr>
+        <w:t>5</w:t>
+      </w:r>
+      <w:r>
+        <w:rPr>
+          <w:noProof/>
+        </w:rPr>
+        <w:fldChar w:fldCharType="end"/>
+      </w:r>
       <w:bookmarkEnd w:id="6"/>
       <w:r>
         <w:t>. Using the framebuffer driver</w:t>
@@ -5031,30 +4351,30 @@
       <w:r>
         <w:t xml:space="preserve">Figure </w:t>
       </w:r>
-      <w:fldSimple w:instr=" SEQ Figure \* ARABIC ">
-        <w:r>
-          <w:rPr>
-            <w:noProof/>
-          </w:rPr>
-          <w:t>6</w:t>
-        </w:r>
-      </w:fldSimple>
+      <w:r>
+        <w:fldChar w:fldCharType="begin"/>
+      </w:r>
+      <w:r>
+        <w:instrText xml:space="preserve"> SEQ Figure \* ARABIC </w:instrText>
+      </w:r>
+      <w:r>
+        <w:fldChar w:fldCharType="separate"/>
+      </w:r>
+      <w:r>
+        <w:rPr>
+          <w:noProof/>
+        </w:rPr>
+        <w:t>6</w:t>
+      </w:r>
+      <w:r>
+        <w:rPr>
+          <w:noProof/>
+        </w:rPr>
+        <w:fldChar w:fldCharType="end"/>
+      </w:r>
       <w:bookmarkEnd w:id="7"/>
       <w:r>
-        <w:t xml:space="preserve">. </w:t>
-      </w:r>
-      <w:proofErr w:type="gramStart"/>
-      <w:r>
-        <w:t>./</w:t>
-      </w:r>
-      <w:proofErr w:type="spellStart"/>
-      <w:proofErr w:type="gramEnd"/>
-      <w:r>
-        <w:t>fbv</w:t>
-      </w:r>
-      <w:proofErr w:type="spellEnd"/>
-      <w:r>
-        <w:t xml:space="preserve"> batman_480x271.jpg</w:t>
+        <w:t>. ./fbv batman_480x271.jpg</w:t>
       </w:r>
     </w:p>
     <w:p>
@@ -5333,7 +4653,7 @@
           <w:rPr>
             <w:noProof/>
           </w:rPr>
-          <w:t>11</w:t>
+          <w:t>12</w:t>
         </w:r>
         <w:r>
           <w:rPr>
@@ -5350,37 +4670,8 @@
       <w:jc w:val="center"/>
     </w:pPr>
     <w:r>
-      <w:t xml:space="preserve">René </w:t>
+      <w:t>René Beuchat, Philémon Favrod, Sahand Kashani</w:t>
     </w:r>
-    <w:proofErr w:type="spellStart"/>
-    <w:r>
-      <w:t>Beuchat</w:t>
-    </w:r>
-    <w:proofErr w:type="spellEnd"/>
-    <w:r>
-      <w:t xml:space="preserve">, </w:t>
-    </w:r>
-    <w:proofErr w:type="spellStart"/>
-    <w:r>
-      <w:t>Philémon</w:t>
-    </w:r>
-    <w:proofErr w:type="spellEnd"/>
-    <w:r>
-      <w:t xml:space="preserve"> </w:t>
-    </w:r>
-    <w:proofErr w:type="spellStart"/>
-    <w:r>
-      <w:t>Favrod</w:t>
-    </w:r>
-    <w:proofErr w:type="spellEnd"/>
-    <w:r>
-      <w:t xml:space="preserve">, Sahand </w:t>
-    </w:r>
-    <w:proofErr w:type="spellStart"/>
-    <w:r>
-      <w:t>Kashani</w:t>
-    </w:r>
-    <w:proofErr w:type="spellEnd"/>
   </w:p>
 </w:ftr>
 </file>
@@ -5443,13 +4734,8 @@
     </w:r>
     <w:r>
       <w:tab/>
-      <w:t xml:space="preserve">CS-309, </w:t>
+      <w:t>CS-309, PrSoC</w:t>
     </w:r>
-    <w:proofErr w:type="spellStart"/>
-    <w:r>
-      <w:t>PrSoC</w:t>
-    </w:r>
-    <w:proofErr w:type="spellEnd"/>
   </w:p>
 </w:hdr>
 </file>
@@ -9181,7 +8467,7 @@
 </file>
 
 <file path=customXml/itemProps1.xml><?xml version="1.0" encoding="utf-8"?>
-<ds:datastoreItem xmlns:ds="http://schemas.openxmlformats.org/officeDocument/2006/customXml" ds:itemID="{7F003BAA-4366-469F-A1C4-59EBB065EC9C}">
+<ds:datastoreItem xmlns:ds="http://schemas.openxmlformats.org/officeDocument/2006/customXml" ds:itemID="{9200DD7B-5C9F-48B4-AFD4-0576BECC44E6}">
   <ds:schemaRefs>
     <ds:schemaRef ds:uri="http://schemas.openxmlformats.org/officeDocument/2006/bibliography"/>
   </ds:schemaRefs>

</xml_diff>